<commit_message>
update: add something new
</commit_message>
<xml_diff>
--- a/taskmanagement/项目说明文档.docx
+++ b/taskmanagement/项目说明文档.docx
@@ -80,6 +80,7 @@
       </w:pPr>
       <w:bookmarkStart w:id="0" w:name="_Toc494833474"/>
       <w:bookmarkStart w:id="1" w:name="_Toc494833713"/>
+      <w:bookmarkStart w:id="2" w:name="_Toc495349029"/>
       <w:r>
         <w:rPr>
           <w:rFonts w:hint="eastAsia"/>
@@ -88,6 +89,7 @@
       </w:r>
       <w:bookmarkEnd w:id="0"/>
       <w:bookmarkEnd w:id="1"/>
+      <w:bookmarkEnd w:id="2"/>
     </w:p>
     <w:p>
       <w:pPr>
@@ -95,16 +97,18 @@
         <w:ind w:leftChars="600" w:left="1260"/>
         <w:jc w:val="left"/>
       </w:pPr>
-      <w:bookmarkStart w:id="2" w:name="_Toc494833475"/>
-      <w:bookmarkStart w:id="3" w:name="_Toc494833714"/>
+      <w:bookmarkStart w:id="3" w:name="_Toc494833475"/>
+      <w:bookmarkStart w:id="4" w:name="_Toc494833714"/>
+      <w:bookmarkStart w:id="5" w:name="_Toc495349030"/>
       <w:r>
         <w:rPr>
           <w:rFonts w:hint="eastAsia"/>
         </w:rPr>
         <w:t>作者：黄东泓</w:t>
       </w:r>
-      <w:bookmarkEnd w:id="2"/>
       <w:bookmarkEnd w:id="3"/>
+      <w:bookmarkEnd w:id="4"/>
+      <w:bookmarkEnd w:id="5"/>
     </w:p>
     <w:p>
       <w:pPr>
@@ -112,22 +116,25 @@
         <w:ind w:leftChars="600" w:left="1260"/>
         <w:jc w:val="left"/>
       </w:pPr>
-      <w:bookmarkStart w:id="4" w:name="_Toc494833476"/>
-      <w:bookmarkStart w:id="5" w:name="_Toc494833715"/>
+      <w:bookmarkStart w:id="6" w:name="_Toc494833476"/>
+      <w:bookmarkStart w:id="7" w:name="_Toc494833715"/>
+      <w:bookmarkStart w:id="8" w:name="_Toc495349031"/>
       <w:r>
         <w:rPr>
           <w:rFonts w:hint="eastAsia"/>
         </w:rPr>
         <w:t>完成时间：2017-10-03 22:30:29</w:t>
       </w:r>
-      <w:bookmarkEnd w:id="4"/>
-      <w:bookmarkEnd w:id="5"/>
+      <w:bookmarkEnd w:id="6"/>
+      <w:bookmarkEnd w:id="7"/>
+      <w:bookmarkEnd w:id="8"/>
     </w:p>
     <w:p>
       <w:pPr>
         <w:pStyle w:val="1"/>
         <w:ind w:leftChars="600" w:left="1260"/>
       </w:pPr>
+      <w:bookmarkStart w:id="9" w:name="_Toc495349032"/>
       <w:r>
         <w:t>G</w:t>
       </w:r>
@@ -135,22 +142,14 @@
         <w:rPr>
           <w:rFonts w:hint="eastAsia"/>
         </w:rPr>
-        <w:t>ithub地址</w:t>
-      </w:r>
-      <w:bookmarkStart w:id="6" w:name="_GoBack"/>
-      <w:bookmarkEnd w:id="6"/>
-      <w:r>
-        <w:rPr>
-          <w:rFonts w:hint="eastAsia"/>
-        </w:rPr>
-        <w:t>：</w:t>
-      </w:r>
+        <w:t>ithub地址：</w:t>
+      </w:r>
+      <w:bookmarkEnd w:id="9"/>
     </w:p>
     <w:p>
       <w:pPr>
         <w:ind w:left="840" w:firstLine="420"/>
         <w:rPr>
-          <w:rFonts w:hint="eastAsia"/>
           <w:sz w:val="22"/>
         </w:rPr>
       </w:pPr>
@@ -160,21 +159,7 @@
             <w:rStyle w:val="a7"/>
             <w:sz w:val="22"/>
           </w:rPr>
-          <w:t>https://github.com/honhong/JavaP</w:t>
-        </w:r>
-        <w:r>
-          <w:rPr>
-            <w:rStyle w:val="a7"/>
-            <w:sz w:val="22"/>
-          </w:rPr>
-          <w:t>r</w:t>
-        </w:r>
-        <w:r>
-          <w:rPr>
-            <w:rStyle w:val="a7"/>
-            <w:sz w:val="22"/>
-          </w:rPr>
-          <w:t>oject/tree/master/taskmanagement</w:t>
+          <w:t>https://github.com/honhong/JavaProject/tree/master/taskmanagement</w:t>
         </w:r>
       </w:hyperlink>
     </w:p>
@@ -183,28 +168,37 @@
         <w:pStyle w:val="1"/>
         <w:ind w:leftChars="600" w:left="1260"/>
       </w:pPr>
+      <w:bookmarkStart w:id="10" w:name="_Toc495349033"/>
       <w:r>
         <w:rPr>
           <w:rFonts w:hint="eastAsia"/>
         </w:rPr>
         <w:t>个人服务器地址：</w:t>
       </w:r>
-    </w:p>
-    <w:p>
-      <w:pPr>
+      <w:bookmarkEnd w:id="10"/>
+    </w:p>
+    <w:p>
+      <w:pPr>
+        <w:rPr>
+          <w:rStyle w:val="a7"/>
+          <w:sz w:val="22"/>
+          <w:u w:val="none"/>
+        </w:rPr>
+      </w:pPr>
+      <w:r>
+        <w:tab/>
+      </w:r>
+      <w:r>
+        <w:tab/>
+      </w:r>
+      <w:r>
+        <w:tab/>
+      </w:r>
+      <w:r>
         <w:rPr>
           <w:rFonts w:hint="eastAsia"/>
-          <w:sz w:val="22"/>
-        </w:rPr>
-      </w:pPr>
-      <w:r>
-        <w:tab/>
-      </w:r>
-      <w:r>
-        <w:tab/>
-      </w:r>
-      <w:r>
-        <w:tab/>
+        </w:rPr>
+        <w:t>用户界面：</w:t>
       </w:r>
       <w:hyperlink r:id="rId8" w:history="1">
         <w:r>
@@ -218,32 +212,133 @@
     </w:p>
     <w:p>
       <w:pPr>
+        <w:rPr>
+          <w:rStyle w:val="a7"/>
+          <w:sz w:val="22"/>
+        </w:rPr>
+      </w:pPr>
+      <w:r>
+        <w:rPr>
+          <w:rStyle w:val="a7"/>
+          <w:sz w:val="22"/>
+          <w:u w:val="none"/>
+        </w:rPr>
+        <w:tab/>
+      </w:r>
+      <w:r>
+        <w:rPr>
+          <w:rStyle w:val="a7"/>
+          <w:sz w:val="22"/>
+          <w:u w:val="none"/>
+        </w:rPr>
+        <w:tab/>
+      </w:r>
+      <w:r>
+        <w:rPr>
+          <w:rStyle w:val="a7"/>
+          <w:sz w:val="22"/>
+          <w:u w:val="none"/>
+        </w:rPr>
+        <w:tab/>
+      </w:r>
+      <w:r>
+        <w:rPr>
+          <w:rStyle w:val="a7"/>
+          <w:rFonts w:hint="eastAsia"/>
+          <w:color w:val="auto"/>
+          <w:sz w:val="22"/>
+          <w:u w:val="none"/>
+        </w:rPr>
+        <w:t>管理</w:t>
+      </w:r>
+      <w:r>
+        <w:rPr>
+          <w:rFonts w:hint="eastAsia"/>
+        </w:rPr>
+        <w:t>界面</w:t>
+      </w:r>
+      <w:r>
+        <w:rPr>
+          <w:rFonts w:hint="eastAsia"/>
+        </w:rPr>
+        <w:t>(账号密码:</w:t>
+      </w:r>
+      <w:r>
+        <w:t>admin</w:t>
+      </w:r>
+      <w:r>
+        <w:rPr>
+          <w:rFonts w:hint="eastAsia"/>
+        </w:rPr>
+        <w:t>)：</w:t>
+      </w:r>
+      <w:r>
+        <w:rPr>
+          <w:sz w:val="22"/>
+        </w:rPr>
+        <w:fldChar w:fldCharType="begin"/>
+      </w:r>
+      <w:r>
+        <w:rPr>
+          <w:sz w:val="22"/>
+        </w:rPr>
+        <w:instrText xml:space="preserve"> HYPERLINK "http://39.108.212.140/taskmanagement/admin" </w:instrText>
+      </w:r>
+      <w:r>
+        <w:rPr>
+          <w:sz w:val="22"/>
+        </w:rPr>
+        <w:fldChar w:fldCharType="separate"/>
+      </w:r>
+      <w:r>
+        <w:rPr>
+          <w:rStyle w:val="a7"/>
+          <w:sz w:val="22"/>
+        </w:rPr>
+        <w:t>http://39.108.212.140/taskmanagement/</w:t>
+      </w:r>
+      <w:r>
+        <w:rPr>
+          <w:rStyle w:val="a7"/>
+          <w:rFonts w:hint="eastAsia"/>
+          <w:sz w:val="22"/>
+        </w:rPr>
+        <w:t>admin</w:t>
+      </w:r>
+    </w:p>
+    <w:p>
+      <w:pPr>
         <w:widowControl/>
         <w:jc w:val="left"/>
         <w:rPr>
+          <w:noProof/>
+        </w:rPr>
+      </w:pPr>
+      <w:r>
+        <w:rPr>
+          <w:sz w:val="22"/>
+        </w:rPr>
+        <w:fldChar w:fldCharType="end"/>
+      </w:r>
+      <w:r>
+        <w:br w:type="page"/>
+      </w:r>
+      <w:r>
+        <w:rPr>
           <w:rFonts w:ascii="微软雅黑" w:eastAsia="微软雅黑" w:hAnsi="微软雅黑"/>
-          <w:noProof/>
-        </w:rPr>
-      </w:pPr>
-      <w:r>
-        <w:br w:type="page"/>
+        </w:rPr>
+        <w:fldChar w:fldCharType="begin"/>
       </w:r>
       <w:r>
         <w:rPr>
           <w:rFonts w:ascii="微软雅黑" w:eastAsia="微软雅黑" w:hAnsi="微软雅黑"/>
         </w:rPr>
-        <w:fldChar w:fldCharType="begin"/>
+        <w:instrText xml:space="preserve"> TOC \o "1-1" \h \z \u </w:instrText>
       </w:r>
       <w:r>
         <w:rPr>
           <w:rFonts w:ascii="微软雅黑" w:eastAsia="微软雅黑" w:hAnsi="微软雅黑"/>
         </w:rPr>
-        <w:instrText xml:space="preserve"> TOC \o "1-1" \h \z \u </w:instrText>
-      </w:r>
-      <w:r>
-        <w:rPr>
-          <w:rFonts w:ascii="微软雅黑" w:eastAsia="微软雅黑" w:hAnsi="微软雅黑"/>
-        </w:rPr>
         <w:fldChar w:fldCharType="separate"/>
       </w:r>
     </w:p>
@@ -252,14 +347,12 @@
         <w:pStyle w:val="11"/>
         <w:rPr>
           <w:rStyle w:val="a7"/>
-          <w:b w:val="0"/>
         </w:rPr>
       </w:pPr>
       <w:r>
         <w:rPr>
           <w:rStyle w:val="a7"/>
           <w:rFonts w:hint="eastAsia"/>
-          <w:b w:val="0"/>
         </w:rPr>
         <w:lastRenderedPageBreak/>
         <w:t>目录</w:t>
@@ -267,26 +360,20 @@
     </w:p>
     <w:p>
       <w:pPr>
-        <w:rPr>
-          <w:noProof/>
-        </w:rPr>
-      </w:pPr>
-    </w:p>
-    <w:p>
-      <w:pPr>
         <w:pStyle w:val="11"/>
         <w:rPr>
-          <w:rStyle w:val="a7"/>
-          <w:sz w:val="32"/>
-          <w:szCs w:val="32"/>
-        </w:rPr>
-      </w:pPr>
-      <w:hyperlink w:anchor="_Toc494833716" w:history="1">
+          <w:rFonts w:asciiTheme="minorHAnsi" w:eastAsiaTheme="minorEastAsia" w:hAnsiTheme="minorHAnsi" w:cstheme="minorBidi"/>
+          <w:b w:val="0"/>
+          <w:kern w:val="2"/>
+          <w:sz w:val="21"/>
+          <w:szCs w:val="22"/>
+        </w:rPr>
+      </w:pPr>
+      <w:hyperlink w:anchor="_Toc495349034" w:history="1">
         <w:r>
           <w:rPr>
             <w:rStyle w:val="a7"/>
-            <w:sz w:val="32"/>
-            <w:szCs w:val="32"/>
+            <w:rFonts w:ascii="宋体" w:eastAsia="宋体" w:hAnsi="宋体"/>
           </w:rPr>
           <w:t>一、完成内容</w:t>
         </w:r>
@@ -306,7 +393,7 @@
           <w:rPr>
             <w:webHidden/>
           </w:rPr>
-          <w:instrText xml:space="preserve"> PAGEREF _Toc494833716 \h </w:instrText>
+          <w:instrText xml:space="preserve"> PAGEREF _Toc495349034 \h </w:instrText>
         </w:r>
         <w:r>
           <w:rPr>
@@ -335,37 +422,22 @@
     </w:p>
     <w:p>
       <w:pPr>
-        <w:rPr>
-          <w:noProof/>
-        </w:rPr>
-      </w:pPr>
-    </w:p>
-    <w:p>
-      <w:pPr>
         <w:pStyle w:val="11"/>
         <w:rPr>
-          <w:rStyle w:val="a7"/>
-          <w:sz w:val="32"/>
-          <w:szCs w:val="32"/>
-        </w:rPr>
-      </w:pPr>
-      <w:hyperlink w:anchor="_Toc494833717" w:history="1">
+          <w:rFonts w:asciiTheme="minorHAnsi" w:eastAsiaTheme="minorEastAsia" w:hAnsiTheme="minorHAnsi" w:cstheme="minorBidi"/>
+          <w:b w:val="0"/>
+          <w:kern w:val="2"/>
+          <w:sz w:val="21"/>
+          <w:szCs w:val="22"/>
+        </w:rPr>
+      </w:pPr>
+      <w:hyperlink w:anchor="_Toc495349035" w:history="1">
         <w:r>
           <w:rPr>
             <w:rStyle w:val="a7"/>
-            <w:sz w:val="32"/>
-            <w:szCs w:val="32"/>
+            <w:rFonts w:ascii="宋体" w:eastAsia="宋体" w:hAnsi="宋体"/>
           </w:rPr>
-          <w:t>二、</w:t>
-        </w:r>
-        <w:r>
-          <w:rPr>
-            <w:rStyle w:val="a7"/>
-            <w:rFonts w:hint="eastAsia"/>
-            <w:sz w:val="32"/>
-            <w:szCs w:val="32"/>
-          </w:rPr>
-          <w:t>准备工作</w:t>
+          <w:t>二、准备工作</w:t>
         </w:r>
         <w:r>
           <w:rPr>
@@ -383,7 +455,7 @@
           <w:rPr>
             <w:webHidden/>
           </w:rPr>
-          <w:instrText xml:space="preserve"> PAGEREF _Toc494833717 \h </w:instrText>
+          <w:instrText xml:space="preserve"> PAGEREF _Toc495349035 \h </w:instrText>
         </w:r>
         <w:r>
           <w:rPr>
@@ -412,26 +484,20 @@
     </w:p>
     <w:p>
       <w:pPr>
-        <w:rPr>
-          <w:noProof/>
-        </w:rPr>
-      </w:pPr>
-    </w:p>
-    <w:p>
-      <w:pPr>
         <w:pStyle w:val="11"/>
         <w:rPr>
-          <w:rStyle w:val="a7"/>
-          <w:sz w:val="32"/>
-          <w:szCs w:val="32"/>
-        </w:rPr>
-      </w:pPr>
-      <w:hyperlink w:anchor="_Toc494833718" w:history="1">
+          <w:rFonts w:asciiTheme="minorHAnsi" w:eastAsiaTheme="minorEastAsia" w:hAnsiTheme="minorHAnsi" w:cstheme="minorBidi"/>
+          <w:b w:val="0"/>
+          <w:kern w:val="2"/>
+          <w:sz w:val="21"/>
+          <w:szCs w:val="22"/>
+        </w:rPr>
+      </w:pPr>
+      <w:hyperlink w:anchor="_Toc495349036" w:history="1">
         <w:r>
           <w:rPr>
             <w:rStyle w:val="a7"/>
-            <w:sz w:val="32"/>
-            <w:szCs w:val="32"/>
+            <w:rFonts w:ascii="宋体" w:eastAsia="宋体" w:hAnsi="宋体"/>
           </w:rPr>
           <w:t>三、功能展示</w:t>
         </w:r>
@@ -451,7 +517,7 @@
           <w:rPr>
             <w:webHidden/>
           </w:rPr>
-          <w:instrText xml:space="preserve"> PAGEREF _Toc494833718 \h </w:instrText>
+          <w:instrText xml:space="preserve"> PAGEREF _Toc495349036 \h </w:instrText>
         </w:r>
         <w:r>
           <w:rPr>
@@ -480,26 +546,20 @@
     </w:p>
     <w:p>
       <w:pPr>
-        <w:rPr>
-          <w:noProof/>
-        </w:rPr>
-      </w:pPr>
-    </w:p>
-    <w:p>
-      <w:pPr>
         <w:pStyle w:val="11"/>
         <w:rPr>
-          <w:rStyle w:val="a7"/>
-          <w:sz w:val="32"/>
-          <w:szCs w:val="32"/>
-        </w:rPr>
-      </w:pPr>
-      <w:hyperlink w:anchor="_Toc494833719" w:history="1">
+          <w:rFonts w:asciiTheme="minorHAnsi" w:eastAsiaTheme="minorEastAsia" w:hAnsiTheme="minorHAnsi" w:cstheme="minorBidi"/>
+          <w:b w:val="0"/>
+          <w:kern w:val="2"/>
+          <w:sz w:val="21"/>
+          <w:szCs w:val="22"/>
+        </w:rPr>
+      </w:pPr>
+      <w:hyperlink w:anchor="_Toc495349037" w:history="1">
         <w:r>
           <w:rPr>
             <w:rStyle w:val="a7"/>
-            <w:sz w:val="32"/>
-            <w:szCs w:val="32"/>
+            <w:rFonts w:ascii="宋体" w:eastAsia="宋体" w:hAnsi="宋体"/>
           </w:rPr>
           <w:t>四、部分实现说明</w:t>
         </w:r>
@@ -519,7 +579,7 @@
           <w:rPr>
             <w:webHidden/>
           </w:rPr>
-          <w:instrText xml:space="preserve"> PAGEREF _Toc494833719 \h </w:instrText>
+          <w:instrText xml:space="preserve"> PAGEREF _Toc495349037 \h </w:instrText>
         </w:r>
         <w:r>
           <w:rPr>
@@ -548,25 +608,20 @@
     </w:p>
     <w:p>
       <w:pPr>
-        <w:rPr>
-          <w:noProof/>
-        </w:rPr>
-      </w:pPr>
-    </w:p>
-    <w:p>
-      <w:pPr>
         <w:pStyle w:val="11"/>
         <w:rPr>
-          <w:rFonts w:cstheme="minorBidi"/>
+          <w:rFonts w:asciiTheme="minorHAnsi" w:eastAsiaTheme="minorEastAsia" w:hAnsiTheme="minorHAnsi" w:cstheme="minorBidi"/>
+          <w:b w:val="0"/>
           <w:kern w:val="2"/>
-        </w:rPr>
-      </w:pPr>
-      <w:hyperlink w:anchor="_Toc494833720" w:history="1">
+          <w:sz w:val="21"/>
+          <w:szCs w:val="22"/>
+        </w:rPr>
+      </w:pPr>
+      <w:hyperlink w:anchor="_Toc495349038" w:history="1">
         <w:r>
           <w:rPr>
             <w:rStyle w:val="a7"/>
-            <w:sz w:val="32"/>
-            <w:szCs w:val="32"/>
+            <w:rFonts w:ascii="宋体" w:eastAsia="宋体" w:hAnsi="宋体"/>
           </w:rPr>
           <w:t>五、总结</w:t>
         </w:r>
@@ -586,7 +641,7 @@
           <w:rPr>
             <w:webHidden/>
           </w:rPr>
-          <w:instrText xml:space="preserve"> PAGEREF _Toc494833720 \h </w:instrText>
+          <w:instrText xml:space="preserve"> PAGEREF _Toc495349038 \h </w:instrText>
         </w:r>
         <w:r>
           <w:rPr>
@@ -615,10 +670,89 @@
     </w:p>
     <w:p>
       <w:pPr>
+        <w:pStyle w:val="11"/>
+        <w:rPr>
+          <w:rFonts w:asciiTheme="minorHAnsi" w:eastAsiaTheme="minorEastAsia" w:hAnsiTheme="minorHAnsi" w:cstheme="minorBidi"/>
+          <w:b w:val="0"/>
+          <w:kern w:val="2"/>
+          <w:sz w:val="21"/>
+          <w:szCs w:val="22"/>
+        </w:rPr>
+      </w:pPr>
+      <w:hyperlink w:anchor="_Toc495349039" w:history="1">
+        <w:r>
+          <w:rPr>
+            <w:rStyle w:val="a7"/>
+            <w:rFonts w:ascii="宋体" w:eastAsia="宋体" w:hAnsi="宋体"/>
+          </w:rPr>
+          <w:t>六、</w:t>
+        </w:r>
+        <w:r>
+          <w:rPr>
+            <w:rStyle w:val="a7"/>
+            <w:rFonts w:ascii="宋体" w:eastAsia="宋体" w:hAnsi="宋体" w:hint="eastAsia"/>
+          </w:rPr>
+          <w:t>更</w:t>
+        </w:r>
+        <w:r>
+          <w:rPr>
+            <w:rStyle w:val="a7"/>
+            <w:rFonts w:ascii="宋体" w:eastAsia="宋体" w:hAnsi="宋体" w:hint="eastAsia"/>
+          </w:rPr>
+          <w:t>新</w:t>
+        </w:r>
+        <w:r>
+          <w:rPr>
+            <w:webHidden/>
+          </w:rPr>
+          <w:tab/>
+        </w:r>
+        <w:r>
+          <w:rPr>
+            <w:webHidden/>
+          </w:rPr>
+          <w:fldChar w:fldCharType="begin"/>
+        </w:r>
+        <w:r>
+          <w:rPr>
+            <w:webHidden/>
+          </w:rPr>
+          <w:instrText xml:space="preserve"> PAGEREF _Toc495349039 \h </w:instrText>
+        </w:r>
+        <w:r>
+          <w:rPr>
+            <w:webHidden/>
+          </w:rPr>
+        </w:r>
+        <w:r>
+          <w:rPr>
+            <w:webHidden/>
+          </w:rPr>
+          <w:fldChar w:fldCharType="separate"/>
+        </w:r>
+        <w:r>
+          <w:rPr>
+            <w:webHidden/>
+          </w:rPr>
+          <w:t>16</w:t>
+        </w:r>
+        <w:r>
+          <w:rPr>
+            <w:webHidden/>
+          </w:rPr>
+          <w:fldChar w:fldCharType="end"/>
+        </w:r>
+      </w:hyperlink>
+    </w:p>
+    <w:p>
+      <w:pPr>
         <w:widowControl/>
         <w:jc w:val="left"/>
         <w:rPr>
           <w:rFonts w:ascii="微软雅黑" w:eastAsia="微软雅黑" w:hAnsi="微软雅黑"/>
+          <w:b/>
+          <w:sz w:val="32"/>
+          <w:szCs w:val="32"/>
         </w:rPr>
       </w:pPr>
       <w:r>
@@ -644,7 +778,7 @@
           <w:rFonts w:ascii="宋体" w:eastAsia="宋体" w:hAnsi="宋体"/>
         </w:rPr>
       </w:pPr>
-      <w:bookmarkStart w:id="7" w:name="_Toc494833716"/>
+      <w:bookmarkStart w:id="11" w:name="_Toc495349034"/>
       <w:r>
         <w:rPr>
           <w:rFonts w:ascii="宋体" w:eastAsia="宋体" w:hAnsi="宋体" w:hint="eastAsia"/>
@@ -652,7 +786,7 @@
         <w:lastRenderedPageBreak/>
         <w:t>一、完成内容</w:t>
       </w:r>
-      <w:bookmarkEnd w:id="7"/>
+      <w:bookmarkEnd w:id="11"/>
     </w:p>
     <w:p>
       <w:pPr>
@@ -952,20 +1086,20 @@
           <w:rFonts w:ascii="宋体" w:eastAsia="宋体" w:hAnsi="宋体"/>
         </w:rPr>
       </w:pPr>
-      <w:bookmarkStart w:id="8" w:name="_Toc494833717"/>
+      <w:bookmarkStart w:id="12" w:name="_Toc495349035"/>
       <w:r>
         <w:rPr>
           <w:rFonts w:ascii="宋体" w:eastAsia="宋体" w:hAnsi="宋体" w:hint="eastAsia"/>
         </w:rPr>
         <w:t>二、</w:t>
       </w:r>
-      <w:bookmarkEnd w:id="8"/>
       <w:r>
         <w:rPr>
           <w:rFonts w:ascii="宋体" w:eastAsia="宋体" w:hAnsi="宋体" w:hint="eastAsia"/>
         </w:rPr>
         <w:t>准备工作</w:t>
       </w:r>
+      <w:bookmarkEnd w:id="12"/>
     </w:p>
     <w:p>
       <w:pPr>
@@ -1377,14 +1511,14 @@
           <w:rFonts w:ascii="宋体" w:eastAsia="宋体" w:hAnsi="宋体"/>
         </w:rPr>
       </w:pPr>
-      <w:bookmarkStart w:id="9" w:name="_Toc494833718"/>
+      <w:bookmarkStart w:id="13" w:name="_Toc495349036"/>
       <w:r>
         <w:rPr>
           <w:rFonts w:ascii="宋体" w:eastAsia="宋体" w:hAnsi="宋体" w:hint="eastAsia"/>
         </w:rPr>
         <w:t>三、功能展示</w:t>
       </w:r>
-      <w:bookmarkEnd w:id="9"/>
+      <w:bookmarkEnd w:id="13"/>
     </w:p>
     <w:p>
       <w:pPr>
@@ -1866,7 +2000,25 @@
           <w:sz w:val="28"/>
           <w:szCs w:val="28"/>
         </w:rPr>
-        <w:t>6.领取任务</w:t>
+        <w:t>6.领取</w:t>
+      </w:r>
+      <w:r>
+        <w:rPr>
+          <w:rFonts w:ascii="宋体" w:eastAsia="宋体" w:hAnsi="宋体" w:hint="eastAsia"/>
+          <w:b/>
+          <w:sz w:val="28"/>
+          <w:szCs w:val="28"/>
+        </w:rPr>
+        <w:t>/提交/放弃</w:t>
+      </w:r>
+      <w:r>
+        <w:rPr>
+          <w:rFonts w:ascii="宋体" w:eastAsia="宋体" w:hAnsi="宋体" w:hint="eastAsia"/>
+          <w:b/>
+          <w:sz w:val="28"/>
+          <w:szCs w:val="28"/>
+        </w:rPr>
+        <w:t>任务</w:t>
       </w:r>
     </w:p>
     <w:p>
@@ -3556,7 +3708,23 @@
           <w:sz w:val="28"/>
           <w:szCs w:val="28"/>
         </w:rPr>
-        <w:t>进行中的任务由用户提交等待管理员审核。</w:t>
+        <w:t>进行中的任务由用户提交等待管理员审核</w:t>
+      </w:r>
+      <w:r>
+        <w:rPr>
+          <w:rFonts w:ascii="宋体" w:eastAsia="宋体" w:hAnsi="宋体" w:hint="eastAsia"/>
+          <w:sz w:val="28"/>
+          <w:szCs w:val="28"/>
+        </w:rPr>
+        <w:t>或被放弃成为失败的任务</w:t>
+      </w:r>
+      <w:r>
+        <w:rPr>
+          <w:rFonts w:ascii="宋体" w:eastAsia="宋体" w:hAnsi="宋体" w:hint="eastAsia"/>
+          <w:sz w:val="28"/>
+          <w:szCs w:val="28"/>
+        </w:rPr>
+        <w:t>。</w:t>
       </w:r>
     </w:p>
     <w:p>
@@ -3849,14 +4017,14 @@
           <w:rFonts w:ascii="宋体" w:eastAsia="宋体" w:hAnsi="宋体"/>
         </w:rPr>
       </w:pPr>
-      <w:bookmarkStart w:id="10" w:name="_Toc494833719"/>
+      <w:bookmarkStart w:id="14" w:name="_Toc495349037"/>
       <w:r>
         <w:rPr>
           <w:rFonts w:ascii="宋体" w:eastAsia="宋体" w:hAnsi="宋体" w:hint="eastAsia"/>
         </w:rPr>
         <w:t>四、部分实现说明</w:t>
       </w:r>
-      <w:bookmarkEnd w:id="10"/>
+      <w:bookmarkEnd w:id="14"/>
     </w:p>
     <w:p>
       <w:pPr>
@@ -4613,14 +4781,14 @@
           <w:rFonts w:ascii="宋体" w:eastAsia="宋体" w:hAnsi="宋体"/>
         </w:rPr>
       </w:pPr>
-      <w:bookmarkStart w:id="11" w:name="_Toc494833720"/>
+      <w:bookmarkStart w:id="15" w:name="_Toc495349038"/>
       <w:r>
         <w:rPr>
           <w:rFonts w:ascii="宋体" w:eastAsia="宋体" w:hAnsi="宋体" w:hint="eastAsia"/>
         </w:rPr>
         <w:t>五、总结</w:t>
       </w:r>
-      <w:bookmarkEnd w:id="11"/>
+      <w:bookmarkEnd w:id="15"/>
     </w:p>
     <w:p>
       <w:pPr>
@@ -4831,6 +4999,608 @@
           <w:szCs w:val="28"/>
         </w:rPr>
         <w:t>结束了，可以放假了。</w:t>
+      </w:r>
+    </w:p>
+    <w:p>
+      <w:pPr>
+        <w:rPr>
+          <w:rFonts w:ascii="宋体" w:eastAsia="宋体" w:hAnsi="宋体"/>
+          <w:sz w:val="28"/>
+          <w:szCs w:val="28"/>
+        </w:rPr>
+      </w:pPr>
+    </w:p>
+    <w:p>
+      <w:pPr>
+        <w:pStyle w:val="1"/>
+        <w:rPr>
+          <w:rFonts w:ascii="宋体" w:eastAsia="宋体" w:hAnsi="宋体"/>
+        </w:rPr>
+      </w:pPr>
+      <w:bookmarkStart w:id="16" w:name="_Toc495349039"/>
+      <w:bookmarkStart w:id="17" w:name="_GoBack"/>
+      <w:bookmarkEnd w:id="17"/>
+      <w:r>
+        <w:rPr>
+          <w:rFonts w:ascii="宋体" w:eastAsia="宋体" w:hAnsi="宋体" w:hint="eastAsia"/>
+        </w:rPr>
+        <w:t>六</w:t>
+      </w:r>
+      <w:r>
+        <w:rPr>
+          <w:rFonts w:ascii="宋体" w:eastAsia="宋体" w:hAnsi="宋体" w:hint="eastAsia"/>
+        </w:rPr>
+        <w:t>、</w:t>
+      </w:r>
+      <w:bookmarkEnd w:id="16"/>
+      <w:r>
+        <w:rPr>
+          <w:rFonts w:ascii="宋体" w:eastAsia="宋体" w:hAnsi="宋体" w:hint="eastAsia"/>
+        </w:rPr>
+        <w:t>更新</w:t>
+      </w:r>
+    </w:p>
+    <w:p>
+      <w:pPr>
+        <w:rPr>
+          <w:rFonts w:ascii="宋体" w:eastAsia="宋体" w:hAnsi="宋体"/>
+          <w:b/>
+          <w:sz w:val="28"/>
+          <w:szCs w:val="28"/>
+        </w:rPr>
+      </w:pPr>
+      <w:r>
+        <w:rPr>
+          <w:rFonts w:ascii="宋体" w:eastAsia="宋体" w:hAnsi="宋体" w:hint="eastAsia"/>
+          <w:b/>
+          <w:sz w:val="28"/>
+          <w:szCs w:val="28"/>
+        </w:rPr>
+        <w:t>更新时间：2017-10-09 21:50:18</w:t>
+      </w:r>
+    </w:p>
+    <w:p>
+      <w:pPr>
+        <w:rPr>
+          <w:rFonts w:ascii="宋体" w:eastAsia="宋体" w:hAnsi="宋体"/>
+          <w:b/>
+          <w:sz w:val="28"/>
+          <w:szCs w:val="28"/>
+        </w:rPr>
+      </w:pPr>
+      <w:r>
+        <w:rPr>
+          <w:rFonts w:ascii="宋体" w:eastAsia="宋体" w:hAnsi="宋体" w:hint="eastAsia"/>
+          <w:b/>
+          <w:sz w:val="28"/>
+          <w:szCs w:val="28"/>
+        </w:rPr>
+        <w:t>1.新增任务进度消息提醒</w:t>
+      </w:r>
+    </w:p>
+    <w:p>
+      <w:pPr>
+        <w:ind w:firstLine="420"/>
+        <w:rPr>
+          <w:rFonts w:ascii="宋体" w:eastAsia="宋体" w:hAnsi="宋体"/>
+          <w:b/>
+          <w:sz w:val="28"/>
+          <w:szCs w:val="28"/>
+        </w:rPr>
+      </w:pPr>
+      <w:r>
+        <w:rPr>
+          <w:noProof/>
+        </w:rPr>
+        <w:drawing>
+          <wp:inline distT="0" distB="0" distL="0" distR="0" wp14:anchorId="5D24488D" wp14:editId="335CD1D0">
+            <wp:extent cx="1257409" cy="548688"/>
+            <wp:effectExtent l="0" t="0" r="0" b="3810"/>
+            <wp:docPr id="37" name="图片 37"/>
+            <wp:cNvGraphicFramePr>
+              <a:graphicFrameLocks xmlns:a="http://schemas.openxmlformats.org/drawingml/2006/main" noChangeAspect="1"/>
+            </wp:cNvGraphicFramePr>
+            <a:graphic xmlns:a="http://schemas.openxmlformats.org/drawingml/2006/main">
+              <a:graphicData uri="http://schemas.openxmlformats.org/drawingml/2006/picture">
+                <pic:pic xmlns:pic="http://schemas.openxmlformats.org/drawingml/2006/picture">
+                  <pic:nvPicPr>
+                    <pic:cNvPr id="1" name=""/>
+                    <pic:cNvPicPr/>
+                  </pic:nvPicPr>
+                  <pic:blipFill>
+                    <a:blip r:embed="rId47"/>
+                    <a:stretch>
+                      <a:fillRect/>
+                    </a:stretch>
+                  </pic:blipFill>
+                  <pic:spPr>
+                    <a:xfrm>
+                      <a:off x="0" y="0"/>
+                      <a:ext cx="1257409" cy="548688"/>
+                    </a:xfrm>
+                    <a:prstGeom prst="rect">
+                      <a:avLst/>
+                    </a:prstGeom>
+                  </pic:spPr>
+                </pic:pic>
+              </a:graphicData>
+            </a:graphic>
+          </wp:inline>
+        </w:drawing>
+      </w:r>
+      <w:r>
+        <w:rPr>
+          <w:rFonts w:ascii="宋体" w:eastAsia="宋体" w:hAnsi="宋体"/>
+          <w:b/>
+          <w:sz w:val="28"/>
+          <w:szCs w:val="28"/>
+        </w:rPr>
+        <w:tab/>
+      </w:r>
+      <w:r>
+        <w:rPr>
+          <w:noProof/>
+        </w:rPr>
+        <w:drawing>
+          <wp:inline distT="0" distB="0" distL="0" distR="0" wp14:anchorId="7D957883" wp14:editId="48FBDCA2">
+            <wp:extent cx="937341" cy="571550"/>
+            <wp:effectExtent l="0" t="0" r="0" b="0"/>
+            <wp:docPr id="38" name="图片 38"/>
+            <wp:cNvGraphicFramePr>
+              <a:graphicFrameLocks xmlns:a="http://schemas.openxmlformats.org/drawingml/2006/main" noChangeAspect="1"/>
+            </wp:cNvGraphicFramePr>
+            <a:graphic xmlns:a="http://schemas.openxmlformats.org/drawingml/2006/main">
+              <a:graphicData uri="http://schemas.openxmlformats.org/drawingml/2006/picture">
+                <pic:pic xmlns:pic="http://schemas.openxmlformats.org/drawingml/2006/picture">
+                  <pic:nvPicPr>
+                    <pic:cNvPr id="1" name=""/>
+                    <pic:cNvPicPr/>
+                  </pic:nvPicPr>
+                  <pic:blipFill>
+                    <a:blip r:embed="rId48"/>
+                    <a:stretch>
+                      <a:fillRect/>
+                    </a:stretch>
+                  </pic:blipFill>
+                  <pic:spPr>
+                    <a:xfrm>
+                      <a:off x="0" y="0"/>
+                      <a:ext cx="937341" cy="571550"/>
+                    </a:xfrm>
+                    <a:prstGeom prst="rect">
+                      <a:avLst/>
+                    </a:prstGeom>
+                  </pic:spPr>
+                </pic:pic>
+              </a:graphicData>
+            </a:graphic>
+          </wp:inline>
+        </w:drawing>
+      </w:r>
+    </w:p>
+    <w:p>
+      <w:pPr>
+        <w:ind w:firstLine="420"/>
+        <w:rPr>
+          <w:rFonts w:ascii="宋体" w:eastAsia="宋体" w:hAnsi="宋体"/>
+          <w:sz w:val="28"/>
+          <w:szCs w:val="28"/>
+        </w:rPr>
+      </w:pPr>
+      <w:r>
+        <w:rPr>
+          <w:rFonts w:ascii="宋体" w:eastAsia="宋体" w:hAnsi="宋体" w:hint="eastAsia"/>
+          <w:sz w:val="28"/>
+          <w:szCs w:val="28"/>
+        </w:rPr>
+        <w:t>点击可查看管理员对于所提交任务的处理：</w:t>
+      </w:r>
+    </w:p>
+    <w:p>
+      <w:pPr>
+        <w:ind w:firstLine="420"/>
+        <w:rPr>
+          <w:rFonts w:ascii="宋体" w:eastAsia="宋体" w:hAnsi="宋体"/>
+          <w:sz w:val="28"/>
+          <w:szCs w:val="28"/>
+        </w:rPr>
+      </w:pPr>
+      <w:r>
+        <w:rPr>
+          <w:noProof/>
+        </w:rPr>
+        <w:drawing>
+          <wp:inline distT="0" distB="0" distL="0" distR="0" wp14:anchorId="29E6EFCC" wp14:editId="5499B2B2">
+            <wp:extent cx="5274310" cy="1184910"/>
+            <wp:effectExtent l="0" t="0" r="2540" b="0"/>
+            <wp:docPr id="39" name="图片 39"/>
+            <wp:cNvGraphicFramePr>
+              <a:graphicFrameLocks xmlns:a="http://schemas.openxmlformats.org/drawingml/2006/main" noChangeAspect="1"/>
+            </wp:cNvGraphicFramePr>
+            <a:graphic xmlns:a="http://schemas.openxmlformats.org/drawingml/2006/main">
+              <a:graphicData uri="http://schemas.openxmlformats.org/drawingml/2006/picture">
+                <pic:pic xmlns:pic="http://schemas.openxmlformats.org/drawingml/2006/picture">
+                  <pic:nvPicPr>
+                    <pic:cNvPr id="1" name=""/>
+                    <pic:cNvPicPr/>
+                  </pic:nvPicPr>
+                  <pic:blipFill>
+                    <a:blip r:embed="rId49"/>
+                    <a:stretch>
+                      <a:fillRect/>
+                    </a:stretch>
+                  </pic:blipFill>
+                  <pic:spPr>
+                    <a:xfrm>
+                      <a:off x="0" y="0"/>
+                      <a:ext cx="5274310" cy="1184910"/>
+                    </a:xfrm>
+                    <a:prstGeom prst="rect">
+                      <a:avLst/>
+                    </a:prstGeom>
+                  </pic:spPr>
+                </pic:pic>
+              </a:graphicData>
+            </a:graphic>
+          </wp:inline>
+        </w:drawing>
+      </w:r>
+    </w:p>
+    <w:p>
+      <w:pPr>
+        <w:rPr>
+          <w:rFonts w:ascii="宋体" w:eastAsia="宋体" w:hAnsi="宋体"/>
+          <w:sz w:val="28"/>
+          <w:szCs w:val="28"/>
+        </w:rPr>
+      </w:pPr>
+    </w:p>
+    <w:p>
+      <w:pPr>
+        <w:rPr>
+          <w:rFonts w:ascii="宋体" w:eastAsia="宋体" w:hAnsi="宋体"/>
+          <w:b/>
+          <w:sz w:val="28"/>
+          <w:szCs w:val="28"/>
+        </w:rPr>
+      </w:pPr>
+      <w:r>
+        <w:rPr>
+          <w:rFonts w:ascii="宋体" w:eastAsia="宋体" w:hAnsi="宋体" w:hint="eastAsia"/>
+          <w:b/>
+          <w:sz w:val="28"/>
+          <w:szCs w:val="28"/>
+        </w:rPr>
+        <w:t>2.管理页面新增批量管理功能</w:t>
+      </w:r>
+    </w:p>
+    <w:p>
+      <w:pPr>
+        <w:rPr>
+          <w:rFonts w:ascii="宋体" w:eastAsia="宋体" w:hAnsi="宋体"/>
+          <w:b/>
+          <w:sz w:val="28"/>
+          <w:szCs w:val="28"/>
+        </w:rPr>
+      </w:pPr>
+      <w:r>
+        <w:rPr>
+          <w:rFonts w:ascii="宋体" w:eastAsia="宋体" w:hAnsi="宋体"/>
+          <w:b/>
+          <w:sz w:val="28"/>
+          <w:szCs w:val="28"/>
+        </w:rPr>
+        <w:tab/>
+      </w:r>
+      <w:r>
+        <w:rPr>
+          <w:noProof/>
+        </w:rPr>
+        <w:drawing>
+          <wp:inline distT="0" distB="0" distL="0" distR="0" wp14:anchorId="22870319" wp14:editId="40B69EBB">
+            <wp:extent cx="1047750" cy="1038225"/>
+            <wp:effectExtent l="0" t="0" r="0" b="9525"/>
+            <wp:docPr id="40" name="图片 40"/>
+            <wp:cNvGraphicFramePr>
+              <a:graphicFrameLocks xmlns:a="http://schemas.openxmlformats.org/drawingml/2006/main" noChangeAspect="1"/>
+            </wp:cNvGraphicFramePr>
+            <a:graphic xmlns:a="http://schemas.openxmlformats.org/drawingml/2006/main">
+              <a:graphicData uri="http://schemas.openxmlformats.org/drawingml/2006/picture">
+                <pic:pic xmlns:pic="http://schemas.openxmlformats.org/drawingml/2006/picture">
+                  <pic:nvPicPr>
+                    <pic:cNvPr id="1" name=""/>
+                    <pic:cNvPicPr/>
+                  </pic:nvPicPr>
+                  <pic:blipFill>
+                    <a:blip r:embed="rId50"/>
+                    <a:stretch>
+                      <a:fillRect/>
+                    </a:stretch>
+                  </pic:blipFill>
+                  <pic:spPr>
+                    <a:xfrm>
+                      <a:off x="0" y="0"/>
+                      <a:ext cx="1047750" cy="1038225"/>
+                    </a:xfrm>
+                    <a:prstGeom prst="rect">
+                      <a:avLst/>
+                    </a:prstGeom>
+                  </pic:spPr>
+                </pic:pic>
+              </a:graphicData>
+            </a:graphic>
+          </wp:inline>
+        </w:drawing>
+      </w:r>
+    </w:p>
+    <w:p>
+      <w:pPr>
+        <w:rPr>
+          <w:rFonts w:ascii="宋体" w:eastAsia="宋体" w:hAnsi="宋体"/>
+          <w:sz w:val="28"/>
+          <w:szCs w:val="28"/>
+        </w:rPr>
+      </w:pPr>
+      <w:r>
+        <w:rPr>
+          <w:rFonts w:ascii="宋体" w:eastAsia="宋体" w:hAnsi="宋体"/>
+          <w:b/>
+          <w:sz w:val="28"/>
+          <w:szCs w:val="28"/>
+        </w:rPr>
+        <w:tab/>
+      </w:r>
+      <w:r>
+        <w:rPr>
+          <w:rFonts w:ascii="宋体" w:eastAsia="宋体" w:hAnsi="宋体" w:hint="eastAsia"/>
+          <w:sz w:val="28"/>
+          <w:szCs w:val="28"/>
+        </w:rPr>
+        <w:t>点击批量删除后</w:t>
+      </w:r>
+      <w:r>
+        <w:rPr>
+          <w:rFonts w:ascii="宋体" w:eastAsia="宋体" w:hAnsi="宋体" w:hint="eastAsia"/>
+          <w:sz w:val="28"/>
+          <w:szCs w:val="28"/>
+        </w:rPr>
+        <w:t>出现checkbox，勾选目标，快速删除：</w:t>
+      </w:r>
+    </w:p>
+    <w:p>
+      <w:pPr>
+        <w:rPr>
+          <w:rFonts w:ascii="宋体" w:eastAsia="宋体" w:hAnsi="宋体"/>
+          <w:sz w:val="28"/>
+          <w:szCs w:val="28"/>
+        </w:rPr>
+      </w:pPr>
+      <w:r>
+        <w:rPr>
+          <w:rFonts w:ascii="宋体" w:eastAsia="宋体" w:hAnsi="宋体"/>
+          <w:sz w:val="28"/>
+          <w:szCs w:val="28"/>
+        </w:rPr>
+        <w:lastRenderedPageBreak/>
+        <w:tab/>
+      </w:r>
+      <w:r>
+        <w:rPr>
+          <w:noProof/>
+        </w:rPr>
+        <w:drawing>
+          <wp:inline distT="0" distB="0" distL="0" distR="0" wp14:anchorId="350FA734" wp14:editId="663B43BF">
+            <wp:extent cx="2019300" cy="3419475"/>
+            <wp:effectExtent l="0" t="0" r="0" b="9525"/>
+            <wp:docPr id="41" name="图片 41"/>
+            <wp:cNvGraphicFramePr>
+              <a:graphicFrameLocks xmlns:a="http://schemas.openxmlformats.org/drawingml/2006/main" noChangeAspect="1"/>
+            </wp:cNvGraphicFramePr>
+            <a:graphic xmlns:a="http://schemas.openxmlformats.org/drawingml/2006/main">
+              <a:graphicData uri="http://schemas.openxmlformats.org/drawingml/2006/picture">
+                <pic:pic xmlns:pic="http://schemas.openxmlformats.org/drawingml/2006/picture">
+                  <pic:nvPicPr>
+                    <pic:cNvPr id="1" name=""/>
+                    <pic:cNvPicPr/>
+                  </pic:nvPicPr>
+                  <pic:blipFill>
+                    <a:blip r:embed="rId51"/>
+                    <a:stretch>
+                      <a:fillRect/>
+                    </a:stretch>
+                  </pic:blipFill>
+                  <pic:spPr>
+                    <a:xfrm>
+                      <a:off x="0" y="0"/>
+                      <a:ext cx="2019300" cy="3419475"/>
+                    </a:xfrm>
+                    <a:prstGeom prst="rect">
+                      <a:avLst/>
+                    </a:prstGeom>
+                  </pic:spPr>
+                </pic:pic>
+              </a:graphicData>
+            </a:graphic>
+          </wp:inline>
+        </w:drawing>
+      </w:r>
+    </w:p>
+    <w:p>
+      <w:pPr>
+        <w:rPr>
+          <w:rFonts w:ascii="宋体" w:eastAsia="宋体" w:hAnsi="宋体"/>
+          <w:sz w:val="28"/>
+          <w:szCs w:val="28"/>
+        </w:rPr>
+      </w:pPr>
+    </w:p>
+    <w:p>
+      <w:pPr>
+        <w:rPr>
+          <w:rFonts w:ascii="宋体" w:eastAsia="宋体" w:hAnsi="宋体"/>
+          <w:b/>
+          <w:sz w:val="28"/>
+          <w:szCs w:val="28"/>
+        </w:rPr>
+      </w:pPr>
+      <w:r>
+        <w:rPr>
+          <w:rFonts w:ascii="宋体" w:eastAsia="宋体" w:hAnsi="宋体" w:hint="eastAsia"/>
+          <w:b/>
+          <w:sz w:val="28"/>
+          <w:szCs w:val="28"/>
+        </w:rPr>
+        <w:t>3.新增二次确认，防止“手抖”</w:t>
+      </w:r>
+    </w:p>
+    <w:p>
+      <w:pPr>
+        <w:rPr>
+          <w:rFonts w:ascii="宋体" w:eastAsia="宋体" w:hAnsi="宋体"/>
+          <w:sz w:val="28"/>
+          <w:szCs w:val="28"/>
+        </w:rPr>
+      </w:pPr>
+      <w:r>
+        <w:rPr>
+          <w:rFonts w:ascii="宋体" w:eastAsia="宋体" w:hAnsi="宋体"/>
+          <w:sz w:val="28"/>
+          <w:szCs w:val="28"/>
+        </w:rPr>
+        <w:tab/>
+      </w:r>
+      <w:r>
+        <w:rPr>
+          <w:rFonts w:ascii="宋体" w:eastAsia="宋体" w:hAnsi="宋体" w:hint="eastAsia"/>
+          <w:sz w:val="28"/>
+          <w:szCs w:val="28"/>
+        </w:rPr>
+        <w:t>用户界面：</w:t>
+      </w:r>
+    </w:p>
+    <w:p>
+      <w:pPr>
+        <w:ind w:firstLine="420"/>
+        <w:rPr>
+          <w:rFonts w:ascii="宋体" w:eastAsia="宋体" w:hAnsi="宋体" w:hint="eastAsia"/>
+          <w:sz w:val="28"/>
+          <w:szCs w:val="28"/>
+        </w:rPr>
+      </w:pPr>
+      <w:r>
+        <w:rPr>
+          <w:noProof/>
+        </w:rPr>
+        <w:drawing>
+          <wp:inline distT="0" distB="0" distL="0" distR="0" wp14:anchorId="019E859C" wp14:editId="2E025A09">
+            <wp:extent cx="5274310" cy="1746885"/>
+            <wp:effectExtent l="0" t="0" r="2540" b="5715"/>
+            <wp:docPr id="43" name="图片 43"/>
+            <wp:cNvGraphicFramePr>
+              <a:graphicFrameLocks xmlns:a="http://schemas.openxmlformats.org/drawingml/2006/main" noChangeAspect="1"/>
+            </wp:cNvGraphicFramePr>
+            <a:graphic xmlns:a="http://schemas.openxmlformats.org/drawingml/2006/main">
+              <a:graphicData uri="http://schemas.openxmlformats.org/drawingml/2006/picture">
+                <pic:pic xmlns:pic="http://schemas.openxmlformats.org/drawingml/2006/picture">
+                  <pic:nvPicPr>
+                    <pic:cNvPr id="1" name=""/>
+                    <pic:cNvPicPr/>
+                  </pic:nvPicPr>
+                  <pic:blipFill>
+                    <a:blip r:embed="rId52"/>
+                    <a:stretch>
+                      <a:fillRect/>
+                    </a:stretch>
+                  </pic:blipFill>
+                  <pic:spPr>
+                    <a:xfrm>
+                      <a:off x="0" y="0"/>
+                      <a:ext cx="5274310" cy="1746885"/>
+                    </a:xfrm>
+                    <a:prstGeom prst="rect">
+                      <a:avLst/>
+                    </a:prstGeom>
+                  </pic:spPr>
+                </pic:pic>
+              </a:graphicData>
+            </a:graphic>
+          </wp:inline>
+        </w:drawing>
+      </w:r>
+    </w:p>
+    <w:p>
+      <w:pPr>
+        <w:rPr>
+          <w:rFonts w:ascii="宋体" w:eastAsia="宋体" w:hAnsi="宋体"/>
+          <w:sz w:val="28"/>
+          <w:szCs w:val="28"/>
+        </w:rPr>
+      </w:pPr>
+      <w:r>
+        <w:rPr>
+          <w:rFonts w:ascii="宋体" w:eastAsia="宋体" w:hAnsi="宋体"/>
+          <w:sz w:val="28"/>
+          <w:szCs w:val="28"/>
+        </w:rPr>
+        <w:tab/>
+      </w:r>
+      <w:r>
+        <w:rPr>
+          <w:rFonts w:ascii="宋体" w:eastAsia="宋体" w:hAnsi="宋体" w:hint="eastAsia"/>
+          <w:sz w:val="28"/>
+          <w:szCs w:val="28"/>
+        </w:rPr>
+        <w:t>管理界面：</w:t>
+      </w:r>
+    </w:p>
+    <w:p>
+      <w:pPr>
+        <w:ind w:firstLine="420"/>
+        <w:rPr>
+          <w:rFonts w:ascii="宋体" w:eastAsia="宋体" w:hAnsi="宋体" w:hint="eastAsia"/>
+          <w:sz w:val="28"/>
+          <w:szCs w:val="28"/>
+        </w:rPr>
+      </w:pPr>
+      <w:r>
+        <w:rPr>
+          <w:noProof/>
+        </w:rPr>
+        <w:drawing>
+          <wp:inline distT="0" distB="0" distL="0" distR="0" wp14:anchorId="0E728BC2" wp14:editId="4D8B4F63">
+            <wp:extent cx="3169920" cy="1849120"/>
+            <wp:effectExtent l="0" t="0" r="0" b="0"/>
+            <wp:docPr id="42" name="图片 42"/>
+            <wp:cNvGraphicFramePr>
+              <a:graphicFrameLocks xmlns:a="http://schemas.openxmlformats.org/drawingml/2006/main" noChangeAspect="1"/>
+            </wp:cNvGraphicFramePr>
+            <a:graphic xmlns:a="http://schemas.openxmlformats.org/drawingml/2006/main">
+              <a:graphicData uri="http://schemas.openxmlformats.org/drawingml/2006/picture">
+                <pic:pic xmlns:pic="http://schemas.openxmlformats.org/drawingml/2006/picture">
+                  <pic:nvPicPr>
+                    <pic:cNvPr id="1" name=""/>
+                    <pic:cNvPicPr/>
+                  </pic:nvPicPr>
+                  <pic:blipFill>
+                    <a:blip r:embed="rId53"/>
+                    <a:stretch>
+                      <a:fillRect/>
+                    </a:stretch>
+                  </pic:blipFill>
+                  <pic:spPr>
+                    <a:xfrm>
+                      <a:off x="0" y="0"/>
+                      <a:ext cx="3174294" cy="1851672"/>
+                    </a:xfrm>
+                    <a:prstGeom prst="rect">
+                      <a:avLst/>
+                    </a:prstGeom>
+                  </pic:spPr>
+                </pic:pic>
+              </a:graphicData>
+            </a:graphic>
+          </wp:inline>
+        </w:drawing>
       </w:r>
     </w:p>
     <w:sectPr>
@@ -5872,7 +6642,7 @@
 </file>
 
 <file path=customXml/itemProps1.xml><?xml version="1.0" encoding="utf-8"?>
-<ds:datastoreItem xmlns:ds="http://schemas.openxmlformats.org/officeDocument/2006/customXml" ds:itemID="{85EF0F21-3004-40A6-B2BA-D0ACF20C0F16}">
+<ds:datastoreItem xmlns:ds="http://schemas.openxmlformats.org/officeDocument/2006/customXml" ds:itemID="{9F6D04CF-757D-4F27-AA6B-86C7D0138451}">
   <ds:schemaRefs>
     <ds:schemaRef ds:uri="http://schemas.openxmlformats.org/officeDocument/2006/bibliography"/>
   </ds:schemaRefs>

</xml_diff>